<commit_message>
segundo comit (amplio requerimientos funcionales y empiezo defniicion de clientes)
</commit_message>
<xml_diff>
--- a/documentacion/Proyecto_D2S_201503903.docx
+++ b/documentacion/Proyecto_D2S_201503903.docx
@@ -746,8 +746,6 @@
             <w:pPr>
               <w:jc w:val="center"/>
               <w:rPr>
-                <w:b w:val="0"/>
-                <w:bCs w:val="0"/>
                 <w:lang w:val="es-ES"/>
               </w:rPr>
             </w:pPr>
@@ -765,13 +763,18 @@
           </w:tcPr>
           <w:p>
             <w:pPr>
-              <w:ind w:left="708" w:hanging="708"/>
               <w:jc w:val="center"/>
               <w:cnfStyle w:val="000000100000" w:firstRow="0" w:lastRow="0" w:firstColumn="0" w:lastColumn="0" w:oddVBand="0" w:evenVBand="0" w:oddHBand="1" w:evenHBand="0" w:firstRowFirstColumn="0" w:firstRowLastColumn="0" w:lastRowFirstColumn="0" w:lastRowLastColumn="0"/>
               <w:rPr>
                 <w:lang w:val="es-ES"/>
               </w:rPr>
             </w:pPr>
+            <w:r>
+              <w:rPr>
+                <w:lang w:val="es-ES"/>
+              </w:rPr>
+              <w:t>Modificación de tareas, toma de datos para la modificación de una tarea creada.</w:t>
+            </w:r>
           </w:p>
         </w:tc>
         <w:tc>
@@ -786,6 +789,976 @@
                 <w:lang w:val="es-ES"/>
               </w:rPr>
             </w:pPr>
+            <w:r>
+              <w:rPr>
+                <w:lang w:val="es-ES"/>
+              </w:rPr>
+              <w:t>evidente</w:t>
+            </w:r>
+          </w:p>
+        </w:tc>
+      </w:tr>
+      <w:tr>
+        <w:tc>
+          <w:tcPr>
+            <w:cnfStyle w:val="001000000000" w:firstRow="0" w:lastRow="0" w:firstColumn="1" w:lastColumn="0" w:oddVBand="0" w:evenVBand="0" w:oddHBand="0" w:evenHBand="0" w:firstRowFirstColumn="0" w:firstRowLastColumn="0" w:lastRowFirstColumn="0" w:lastRowLastColumn="0"/>
+            <w:tcW w:w="2942" w:type="dxa"/>
+          </w:tcPr>
+          <w:p>
+            <w:pPr>
+              <w:jc w:val="center"/>
+              <w:rPr>
+                <w:lang w:val="es-ES"/>
+              </w:rPr>
+            </w:pPr>
+            <w:r>
+              <w:rPr>
+                <w:lang w:val="es-ES"/>
+              </w:rPr>
+              <w:t>2.3</w:t>
+            </w:r>
+          </w:p>
+        </w:tc>
+        <w:tc>
+          <w:tcPr>
+            <w:tcW w:w="2943" w:type="dxa"/>
+          </w:tcPr>
+          <w:p>
+            <w:pPr>
+              <w:jc w:val="center"/>
+              <w:cnfStyle w:val="000000000000" w:firstRow="0" w:lastRow="0" w:firstColumn="0" w:lastColumn="0" w:oddVBand="0" w:evenVBand="0" w:oddHBand="0" w:evenHBand="0" w:firstRowFirstColumn="0" w:firstRowLastColumn="0" w:lastRowFirstColumn="0" w:lastRowLastColumn="0"/>
+              <w:rPr>
+                <w:lang w:val="es-ES"/>
+              </w:rPr>
+            </w:pPr>
+            <w:r>
+              <w:rPr>
+                <w:lang w:val="es-ES"/>
+              </w:rPr>
+              <w:t>Eliminación de tareas, remover información de una tarea completada.</w:t>
+            </w:r>
+          </w:p>
+        </w:tc>
+        <w:tc>
+          <w:tcPr>
+            <w:tcW w:w="2943" w:type="dxa"/>
+          </w:tcPr>
+          <w:p>
+            <w:pPr>
+              <w:jc w:val="center"/>
+              <w:cnfStyle w:val="000000000000" w:firstRow="0" w:lastRow="0" w:firstColumn="0" w:lastColumn="0" w:oddVBand="0" w:evenVBand="0" w:oddHBand="0" w:evenHBand="0" w:firstRowFirstColumn="0" w:firstRowLastColumn="0" w:lastRowFirstColumn="0" w:lastRowLastColumn="0"/>
+              <w:rPr>
+                <w:lang w:val="es-ES"/>
+              </w:rPr>
+            </w:pPr>
+            <w:r>
+              <w:rPr>
+                <w:lang w:val="es-ES"/>
+              </w:rPr>
+              <w:t>evidente</w:t>
+            </w:r>
+          </w:p>
+        </w:tc>
+      </w:tr>
+      <w:tr>
+        <w:trPr>
+          <w:cnfStyle w:val="000000100000" w:firstRow="0" w:lastRow="0" w:firstColumn="0" w:lastColumn="0" w:oddVBand="0" w:evenVBand="0" w:oddHBand="1" w:evenHBand="0" w:firstRowFirstColumn="0" w:firstRowLastColumn="0" w:lastRowFirstColumn="0" w:lastRowLastColumn="0"/>
+        </w:trPr>
+        <w:tc>
+          <w:tcPr>
+            <w:cnfStyle w:val="001000000000" w:firstRow="0" w:lastRow="0" w:firstColumn="1" w:lastColumn="0" w:oddVBand="0" w:evenVBand="0" w:oddHBand="0" w:evenHBand="0" w:firstRowFirstColumn="0" w:firstRowLastColumn="0" w:lastRowFirstColumn="0" w:lastRowLastColumn="0"/>
+            <w:tcW w:w="2942" w:type="dxa"/>
+          </w:tcPr>
+          <w:p>
+            <w:pPr>
+              <w:jc w:val="center"/>
+              <w:rPr>
+                <w:lang w:val="es-ES"/>
+              </w:rPr>
+            </w:pPr>
+            <w:r>
+              <w:rPr>
+                <w:lang w:val="es-ES"/>
+              </w:rPr>
+              <w:t>3.1</w:t>
+            </w:r>
+          </w:p>
+        </w:tc>
+        <w:tc>
+          <w:tcPr>
+            <w:tcW w:w="2943" w:type="dxa"/>
+          </w:tcPr>
+          <w:p>
+            <w:pPr>
+              <w:jc w:val="center"/>
+              <w:cnfStyle w:val="000000100000" w:firstRow="0" w:lastRow="0" w:firstColumn="0" w:lastColumn="0" w:oddVBand="0" w:evenVBand="0" w:oddHBand="1" w:evenHBand="0" w:firstRowFirstColumn="0" w:firstRowLastColumn="0" w:lastRowFirstColumn="0" w:lastRowLastColumn="0"/>
+              <w:rPr>
+                <w:lang w:val="es-ES"/>
+              </w:rPr>
+            </w:pPr>
+            <w:r>
+              <w:rPr>
+                <w:lang w:val="es-ES"/>
+              </w:rPr>
+              <w:t>Creación de un contacto, toma de datos para un posible colaborador.</w:t>
+            </w:r>
+          </w:p>
+        </w:tc>
+        <w:tc>
+          <w:tcPr>
+            <w:tcW w:w="2943" w:type="dxa"/>
+          </w:tcPr>
+          <w:p>
+            <w:pPr>
+              <w:jc w:val="center"/>
+              <w:cnfStyle w:val="000000100000" w:firstRow="0" w:lastRow="0" w:firstColumn="0" w:lastColumn="0" w:oddVBand="0" w:evenVBand="0" w:oddHBand="1" w:evenHBand="0" w:firstRowFirstColumn="0" w:firstRowLastColumn="0" w:lastRowFirstColumn="0" w:lastRowLastColumn="0"/>
+              <w:rPr>
+                <w:lang w:val="es-ES"/>
+              </w:rPr>
+            </w:pPr>
+            <w:r>
+              <w:rPr>
+                <w:lang w:val="es-ES"/>
+              </w:rPr>
+              <w:t>evidente</w:t>
+            </w:r>
+          </w:p>
+        </w:tc>
+      </w:tr>
+      <w:tr>
+        <w:tc>
+          <w:tcPr>
+            <w:cnfStyle w:val="001000000000" w:firstRow="0" w:lastRow="0" w:firstColumn="1" w:lastColumn="0" w:oddVBand="0" w:evenVBand="0" w:oddHBand="0" w:evenHBand="0" w:firstRowFirstColumn="0" w:firstRowLastColumn="0" w:lastRowFirstColumn="0" w:lastRowLastColumn="0"/>
+            <w:tcW w:w="2942" w:type="dxa"/>
+          </w:tcPr>
+          <w:p>
+            <w:pPr>
+              <w:jc w:val="center"/>
+              <w:rPr>
+                <w:lang w:val="es-ES"/>
+              </w:rPr>
+            </w:pPr>
+            <w:r>
+              <w:rPr>
+                <w:lang w:val="es-ES"/>
+              </w:rPr>
+              <w:t>3.2</w:t>
+            </w:r>
+          </w:p>
+        </w:tc>
+        <w:tc>
+          <w:tcPr>
+            <w:tcW w:w="2943" w:type="dxa"/>
+          </w:tcPr>
+          <w:p>
+            <w:pPr>
+              <w:jc w:val="center"/>
+              <w:cnfStyle w:val="000000000000" w:firstRow="0" w:lastRow="0" w:firstColumn="0" w:lastColumn="0" w:oddVBand="0" w:evenVBand="0" w:oddHBand="0" w:evenHBand="0" w:firstRowFirstColumn="0" w:firstRowLastColumn="0" w:lastRowFirstColumn="0" w:lastRowLastColumn="0"/>
+              <w:rPr>
+                <w:lang w:val="es-ES"/>
+              </w:rPr>
+            </w:pPr>
+            <w:r>
+              <w:rPr>
+                <w:lang w:val="es-ES"/>
+              </w:rPr>
+              <w:t>Modificación de un contacto, toma de datos para modificación de un contacto existente.</w:t>
+            </w:r>
+          </w:p>
+        </w:tc>
+        <w:tc>
+          <w:tcPr>
+            <w:tcW w:w="2943" w:type="dxa"/>
+          </w:tcPr>
+          <w:p>
+            <w:pPr>
+              <w:jc w:val="center"/>
+              <w:cnfStyle w:val="000000000000" w:firstRow="0" w:lastRow="0" w:firstColumn="0" w:lastColumn="0" w:oddVBand="0" w:evenVBand="0" w:oddHBand="0" w:evenHBand="0" w:firstRowFirstColumn="0" w:firstRowLastColumn="0" w:lastRowFirstColumn="0" w:lastRowLastColumn="0"/>
+              <w:rPr>
+                <w:lang w:val="es-ES"/>
+              </w:rPr>
+            </w:pPr>
+            <w:r>
+              <w:rPr>
+                <w:lang w:val="es-ES"/>
+              </w:rPr>
+              <w:t>evidente</w:t>
+            </w:r>
+          </w:p>
+        </w:tc>
+      </w:tr>
+      <w:tr>
+        <w:trPr>
+          <w:cnfStyle w:val="000000100000" w:firstRow="0" w:lastRow="0" w:firstColumn="0" w:lastColumn="0" w:oddVBand="0" w:evenVBand="0" w:oddHBand="1" w:evenHBand="0" w:firstRowFirstColumn="0" w:firstRowLastColumn="0" w:lastRowFirstColumn="0" w:lastRowLastColumn="0"/>
+        </w:trPr>
+        <w:tc>
+          <w:tcPr>
+            <w:cnfStyle w:val="001000000000" w:firstRow="0" w:lastRow="0" w:firstColumn="1" w:lastColumn="0" w:oddVBand="0" w:evenVBand="0" w:oddHBand="0" w:evenHBand="0" w:firstRowFirstColumn="0" w:firstRowLastColumn="0" w:lastRowFirstColumn="0" w:lastRowLastColumn="0"/>
+            <w:tcW w:w="2942" w:type="dxa"/>
+          </w:tcPr>
+          <w:p>
+            <w:pPr>
+              <w:jc w:val="center"/>
+              <w:rPr>
+                <w:lang w:val="es-ES"/>
+              </w:rPr>
+            </w:pPr>
+            <w:r>
+              <w:rPr>
+                <w:lang w:val="es-ES"/>
+              </w:rPr>
+              <w:t>3.3</w:t>
+            </w:r>
+          </w:p>
+        </w:tc>
+        <w:tc>
+          <w:tcPr>
+            <w:tcW w:w="2943" w:type="dxa"/>
+          </w:tcPr>
+          <w:p>
+            <w:pPr>
+              <w:jc w:val="center"/>
+              <w:cnfStyle w:val="000000100000" w:firstRow="0" w:lastRow="0" w:firstColumn="0" w:lastColumn="0" w:oddVBand="0" w:evenVBand="0" w:oddHBand="1" w:evenHBand="0" w:firstRowFirstColumn="0" w:firstRowLastColumn="0" w:lastRowFirstColumn="0" w:lastRowLastColumn="0"/>
+              <w:rPr>
+                <w:lang w:val="es-ES"/>
+              </w:rPr>
+            </w:pPr>
+            <w:r>
+              <w:rPr>
+                <w:lang w:val="es-ES"/>
+              </w:rPr>
+              <w:t>Eliminación de un contacto, remover un contacto de la agenda principal.</w:t>
+            </w:r>
+          </w:p>
+        </w:tc>
+        <w:tc>
+          <w:tcPr>
+            <w:tcW w:w="2943" w:type="dxa"/>
+          </w:tcPr>
+          <w:p>
+            <w:pPr>
+              <w:jc w:val="center"/>
+              <w:cnfStyle w:val="000000100000" w:firstRow="0" w:lastRow="0" w:firstColumn="0" w:lastColumn="0" w:oddVBand="0" w:evenVBand="0" w:oddHBand="1" w:evenHBand="0" w:firstRowFirstColumn="0" w:firstRowLastColumn="0" w:lastRowFirstColumn="0" w:lastRowLastColumn="0"/>
+              <w:rPr>
+                <w:lang w:val="es-ES"/>
+              </w:rPr>
+            </w:pPr>
+            <w:r>
+              <w:rPr>
+                <w:lang w:val="es-ES"/>
+              </w:rPr>
+              <w:t>evidente</w:t>
+            </w:r>
+          </w:p>
+        </w:tc>
+      </w:tr>
+      <w:tr>
+        <w:tc>
+          <w:tcPr>
+            <w:cnfStyle w:val="001000000000" w:firstRow="0" w:lastRow="0" w:firstColumn="1" w:lastColumn="0" w:oddVBand="0" w:evenVBand="0" w:oddHBand="0" w:evenHBand="0" w:firstRowFirstColumn="0" w:firstRowLastColumn="0" w:lastRowFirstColumn="0" w:lastRowLastColumn="0"/>
+            <w:tcW w:w="2942" w:type="dxa"/>
+          </w:tcPr>
+          <w:p>
+            <w:pPr>
+              <w:jc w:val="center"/>
+              <w:rPr>
+                <w:lang w:val="es-ES"/>
+              </w:rPr>
+            </w:pPr>
+            <w:r>
+              <w:rPr>
+                <w:lang w:val="es-ES"/>
+              </w:rPr>
+              <w:lastRenderedPageBreak/>
+              <w:t>4.1</w:t>
+            </w:r>
+          </w:p>
+        </w:tc>
+        <w:tc>
+          <w:tcPr>
+            <w:tcW w:w="2943" w:type="dxa"/>
+          </w:tcPr>
+          <w:p>
+            <w:pPr>
+              <w:jc w:val="center"/>
+              <w:cnfStyle w:val="000000000000" w:firstRow="0" w:lastRow="0" w:firstColumn="0" w:lastColumn="0" w:oddVBand="0" w:evenVBand="0" w:oddHBand="0" w:evenHBand="0" w:firstRowFirstColumn="0" w:firstRowLastColumn="0" w:lastRowFirstColumn="0" w:lastRowLastColumn="0"/>
+              <w:rPr>
+                <w:lang w:val="es-ES"/>
+              </w:rPr>
+            </w:pPr>
+            <w:r>
+              <w:rPr>
+                <w:lang w:val="es-ES"/>
+              </w:rPr>
+              <w:t xml:space="preserve">Carga masiva de archivos, lectura de </w:t>
+            </w:r>
+            <w:r>
+              <w:rPr>
+                <w:lang w:val="es-ES"/>
+              </w:rPr>
+              <w:t>data para ingreso a la base.</w:t>
+            </w:r>
+          </w:p>
+        </w:tc>
+        <w:tc>
+          <w:tcPr>
+            <w:tcW w:w="2943" w:type="dxa"/>
+          </w:tcPr>
+          <w:p>
+            <w:pPr>
+              <w:jc w:val="center"/>
+              <w:cnfStyle w:val="000000000000" w:firstRow="0" w:lastRow="0" w:firstColumn="0" w:lastColumn="0" w:oddVBand="0" w:evenVBand="0" w:oddHBand="0" w:evenHBand="0" w:firstRowFirstColumn="0" w:firstRowLastColumn="0" w:lastRowFirstColumn="0" w:lastRowLastColumn="0"/>
+              <w:rPr>
+                <w:lang w:val="es-ES"/>
+              </w:rPr>
+            </w:pPr>
+            <w:r>
+              <w:rPr>
+                <w:lang w:val="es-ES"/>
+              </w:rPr>
+              <w:t>oculta</w:t>
+            </w:r>
+          </w:p>
+        </w:tc>
+      </w:tr>
+      <w:tr>
+        <w:trPr>
+          <w:cnfStyle w:val="000000100000" w:firstRow="0" w:lastRow="0" w:firstColumn="0" w:lastColumn="0" w:oddVBand="0" w:evenVBand="0" w:oddHBand="1" w:evenHBand="0" w:firstRowFirstColumn="0" w:firstRowLastColumn="0" w:lastRowFirstColumn="0" w:lastRowLastColumn="0"/>
+        </w:trPr>
+        <w:tc>
+          <w:tcPr>
+            <w:cnfStyle w:val="001000000000" w:firstRow="0" w:lastRow="0" w:firstColumn="1" w:lastColumn="0" w:oddVBand="0" w:evenVBand="0" w:oddHBand="0" w:evenHBand="0" w:firstRowFirstColumn="0" w:firstRowLastColumn="0" w:lastRowFirstColumn="0" w:lastRowLastColumn="0"/>
+            <w:tcW w:w="2942" w:type="dxa"/>
+          </w:tcPr>
+          <w:p>
+            <w:pPr>
+              <w:jc w:val="center"/>
+              <w:rPr>
+                <w:lang w:val="es-ES"/>
+              </w:rPr>
+            </w:pPr>
+            <w:r>
+              <w:rPr>
+                <w:lang w:val="es-ES"/>
+              </w:rPr>
+              <w:t>5.1</w:t>
+            </w:r>
+          </w:p>
+        </w:tc>
+        <w:tc>
+          <w:tcPr>
+            <w:tcW w:w="2943" w:type="dxa"/>
+          </w:tcPr>
+          <w:p>
+            <w:pPr>
+              <w:jc w:val="center"/>
+              <w:cnfStyle w:val="000000100000" w:firstRow="0" w:lastRow="0" w:firstColumn="0" w:lastColumn="0" w:oddVBand="0" w:evenVBand="0" w:oddHBand="1" w:evenHBand="0" w:firstRowFirstColumn="0" w:firstRowLastColumn="0" w:lastRowFirstColumn="0" w:lastRowLastColumn="0"/>
+              <w:rPr>
+                <w:lang w:val="es-ES"/>
+              </w:rPr>
+            </w:pPr>
+            <w:r>
+              <w:rPr>
+                <w:lang w:val="es-ES"/>
+              </w:rPr>
+              <w:t>Reportes, generación de reportes para consultas de datos dentro del sistema.</w:t>
+            </w:r>
+          </w:p>
+        </w:tc>
+        <w:tc>
+          <w:tcPr>
+            <w:tcW w:w="2943" w:type="dxa"/>
+          </w:tcPr>
+          <w:p>
+            <w:pPr>
+              <w:jc w:val="center"/>
+              <w:cnfStyle w:val="000000100000" w:firstRow="0" w:lastRow="0" w:firstColumn="0" w:lastColumn="0" w:oddVBand="0" w:evenVBand="0" w:oddHBand="1" w:evenHBand="0" w:firstRowFirstColumn="0" w:firstRowLastColumn="0" w:lastRowFirstColumn="0" w:lastRowLastColumn="0"/>
+              <w:rPr>
+                <w:lang w:val="es-ES"/>
+              </w:rPr>
+            </w:pPr>
+            <w:r>
+              <w:rPr>
+                <w:lang w:val="es-ES"/>
+              </w:rPr>
+              <w:t>evidente</w:t>
+            </w:r>
+          </w:p>
+        </w:tc>
+      </w:tr>
+      <w:tr>
+        <w:tc>
+          <w:tcPr>
+            <w:cnfStyle w:val="001000000000" w:firstRow="0" w:lastRow="0" w:firstColumn="1" w:lastColumn="0" w:oddVBand="0" w:evenVBand="0" w:oddHBand="0" w:evenHBand="0" w:firstRowFirstColumn="0" w:firstRowLastColumn="0" w:lastRowFirstColumn="0" w:lastRowLastColumn="0"/>
+            <w:tcW w:w="2942" w:type="dxa"/>
+          </w:tcPr>
+          <w:p>
+            <w:pPr>
+              <w:jc w:val="center"/>
+              <w:rPr>
+                <w:lang w:val="es-ES"/>
+              </w:rPr>
+            </w:pPr>
+            <w:r>
+              <w:rPr>
+                <w:lang w:val="es-ES"/>
+              </w:rPr>
+              <w:t>6.1</w:t>
+            </w:r>
+          </w:p>
+        </w:tc>
+        <w:tc>
+          <w:tcPr>
+            <w:tcW w:w="2943" w:type="dxa"/>
+          </w:tcPr>
+          <w:p>
+            <w:pPr>
+              <w:jc w:val="center"/>
+              <w:cnfStyle w:val="000000000000" w:firstRow="0" w:lastRow="0" w:firstColumn="0" w:lastColumn="0" w:oddVBand="0" w:evenVBand="0" w:oddHBand="0" w:evenHBand="0" w:firstRowFirstColumn="0" w:firstRowLastColumn="0" w:lastRowFirstColumn="0" w:lastRowLastColumn="0"/>
+              <w:rPr>
+                <w:lang w:val="es-ES"/>
+              </w:rPr>
+            </w:pPr>
+            <w:r>
+              <w:rPr>
+                <w:lang w:val="es-ES"/>
+              </w:rPr>
+              <w:t>Pagos, generar pagos dentro del sistema para control de capital.</w:t>
+            </w:r>
+          </w:p>
+        </w:tc>
+        <w:tc>
+          <w:tcPr>
+            <w:tcW w:w="2943" w:type="dxa"/>
+          </w:tcPr>
+          <w:p>
+            <w:pPr>
+              <w:jc w:val="center"/>
+              <w:cnfStyle w:val="000000000000" w:firstRow="0" w:lastRow="0" w:firstColumn="0" w:lastColumn="0" w:oddVBand="0" w:evenVBand="0" w:oddHBand="0" w:evenHBand="0" w:firstRowFirstColumn="0" w:firstRowLastColumn="0" w:lastRowFirstColumn="0" w:lastRowLastColumn="0"/>
+              <w:rPr>
+                <w:lang w:val="es-ES"/>
+              </w:rPr>
+            </w:pPr>
+            <w:r>
+              <w:rPr>
+                <w:lang w:val="es-ES"/>
+              </w:rPr>
+              <w:t>evidente</w:t>
+            </w:r>
+          </w:p>
+        </w:tc>
+      </w:tr>
+      <w:tr>
+        <w:trPr>
+          <w:cnfStyle w:val="000000100000" w:firstRow="0" w:lastRow="0" w:firstColumn="0" w:lastColumn="0" w:oddVBand="0" w:evenVBand="0" w:oddHBand="1" w:evenHBand="0" w:firstRowFirstColumn="0" w:firstRowLastColumn="0" w:lastRowFirstColumn="0" w:lastRowLastColumn="0"/>
+        </w:trPr>
+        <w:tc>
+          <w:tcPr>
+            <w:cnfStyle w:val="001000000000" w:firstRow="0" w:lastRow="0" w:firstColumn="1" w:lastColumn="0" w:oddVBand="0" w:evenVBand="0" w:oddHBand="0" w:evenHBand="0" w:firstRowFirstColumn="0" w:firstRowLastColumn="0" w:lastRowFirstColumn="0" w:lastRowLastColumn="0"/>
+            <w:tcW w:w="2942" w:type="dxa"/>
+          </w:tcPr>
+          <w:p>
+            <w:pPr>
+              <w:jc w:val="center"/>
+              <w:rPr>
+                <w:lang w:val="es-ES"/>
+              </w:rPr>
+            </w:pPr>
+            <w:r>
+              <w:rPr>
+                <w:lang w:val="es-ES"/>
+              </w:rPr>
+              <w:t>7.1</w:t>
+            </w:r>
+          </w:p>
+        </w:tc>
+        <w:tc>
+          <w:tcPr>
+            <w:tcW w:w="2943" w:type="dxa"/>
+          </w:tcPr>
+          <w:p>
+            <w:pPr>
+              <w:jc w:val="center"/>
+              <w:cnfStyle w:val="000000100000" w:firstRow="0" w:lastRow="0" w:firstColumn="0" w:lastColumn="0" w:oddVBand="0" w:evenVBand="0" w:oddHBand="1" w:evenHBand="0" w:firstRowFirstColumn="0" w:firstRowLastColumn="0" w:lastRowFirstColumn="0" w:lastRowLastColumn="0"/>
+              <w:rPr>
+                <w:lang w:val="es-ES"/>
+              </w:rPr>
+            </w:pPr>
+            <w:r>
+              <w:rPr>
+                <w:lang w:val="es-ES"/>
+              </w:rPr>
+              <w:t>Creación de cursos, ingreso de data para creación de cursos para la asignación de los estudiantes.</w:t>
+            </w:r>
+          </w:p>
+        </w:tc>
+        <w:tc>
+          <w:tcPr>
+            <w:tcW w:w="2943" w:type="dxa"/>
+          </w:tcPr>
+          <w:p>
+            <w:pPr>
+              <w:jc w:val="center"/>
+              <w:cnfStyle w:val="000000100000" w:firstRow="0" w:lastRow="0" w:firstColumn="0" w:lastColumn="0" w:oddVBand="0" w:evenVBand="0" w:oddHBand="1" w:evenHBand="0" w:firstRowFirstColumn="0" w:firstRowLastColumn="0" w:lastRowFirstColumn="0" w:lastRowLastColumn="0"/>
+              <w:rPr>
+                <w:lang w:val="es-ES"/>
+              </w:rPr>
+            </w:pPr>
+            <w:r>
+              <w:rPr>
+                <w:lang w:val="es-ES"/>
+              </w:rPr>
+              <w:t>evidente</w:t>
+            </w:r>
+          </w:p>
+        </w:tc>
+      </w:tr>
+      <w:tr>
+        <w:tc>
+          <w:tcPr>
+            <w:cnfStyle w:val="001000000000" w:firstRow="0" w:lastRow="0" w:firstColumn="1" w:lastColumn="0" w:oddVBand="0" w:evenVBand="0" w:oddHBand="0" w:evenHBand="0" w:firstRowFirstColumn="0" w:firstRowLastColumn="0" w:lastRowFirstColumn="0" w:lastRowLastColumn="0"/>
+            <w:tcW w:w="2942" w:type="dxa"/>
+          </w:tcPr>
+          <w:p>
+            <w:pPr>
+              <w:jc w:val="center"/>
+              <w:rPr>
+                <w:lang w:val="es-ES"/>
+              </w:rPr>
+            </w:pPr>
+            <w:r>
+              <w:rPr>
+                <w:lang w:val="es-ES"/>
+              </w:rPr>
+              <w:t>7.2</w:t>
+            </w:r>
+          </w:p>
+        </w:tc>
+        <w:tc>
+          <w:tcPr>
+            <w:tcW w:w="2943" w:type="dxa"/>
+          </w:tcPr>
+          <w:p>
+            <w:pPr>
+              <w:jc w:val="center"/>
+              <w:cnfStyle w:val="000000000000" w:firstRow="0" w:lastRow="0" w:firstColumn="0" w:lastColumn="0" w:oddVBand="0" w:evenVBand="0" w:oddHBand="0" w:evenHBand="0" w:firstRowFirstColumn="0" w:firstRowLastColumn="0" w:lastRowFirstColumn="0" w:lastRowLastColumn="0"/>
+              <w:rPr>
+                <w:lang w:val="es-ES"/>
+              </w:rPr>
+            </w:pPr>
+            <w:r>
+              <w:rPr>
+                <w:lang w:val="es-ES"/>
+              </w:rPr>
+              <w:t>Modificación de cursos, actualización de data para la modificación de un curso.</w:t>
+            </w:r>
+          </w:p>
+        </w:tc>
+        <w:tc>
+          <w:tcPr>
+            <w:tcW w:w="2943" w:type="dxa"/>
+          </w:tcPr>
+          <w:p>
+            <w:pPr>
+              <w:jc w:val="center"/>
+              <w:cnfStyle w:val="000000000000" w:firstRow="0" w:lastRow="0" w:firstColumn="0" w:lastColumn="0" w:oddVBand="0" w:evenVBand="0" w:oddHBand="0" w:evenHBand="0" w:firstRowFirstColumn="0" w:firstRowLastColumn="0" w:lastRowFirstColumn="0" w:lastRowLastColumn="0"/>
+              <w:rPr>
+                <w:lang w:val="es-ES"/>
+              </w:rPr>
+            </w:pPr>
+            <w:r>
+              <w:rPr>
+                <w:lang w:val="es-ES"/>
+              </w:rPr>
+              <w:t>evidente</w:t>
+            </w:r>
+          </w:p>
+        </w:tc>
+      </w:tr>
+      <w:tr>
+        <w:trPr>
+          <w:cnfStyle w:val="000000100000" w:firstRow="0" w:lastRow="0" w:firstColumn="0" w:lastColumn="0" w:oddVBand="0" w:evenVBand="0" w:oddHBand="1" w:evenHBand="0" w:firstRowFirstColumn="0" w:firstRowLastColumn="0" w:lastRowFirstColumn="0" w:lastRowLastColumn="0"/>
+        </w:trPr>
+        <w:tc>
+          <w:tcPr>
+            <w:cnfStyle w:val="001000000000" w:firstRow="0" w:lastRow="0" w:firstColumn="1" w:lastColumn="0" w:oddVBand="0" w:evenVBand="0" w:oddHBand="0" w:evenHBand="0" w:firstRowFirstColumn="0" w:firstRowLastColumn="0" w:lastRowFirstColumn="0" w:lastRowLastColumn="0"/>
+            <w:tcW w:w="2942" w:type="dxa"/>
+          </w:tcPr>
+          <w:p>
+            <w:pPr>
+              <w:jc w:val="center"/>
+              <w:rPr>
+                <w:lang w:val="es-ES"/>
+              </w:rPr>
+            </w:pPr>
+            <w:r>
+              <w:rPr>
+                <w:lang w:val="es-ES"/>
+              </w:rPr>
+              <w:t>7.3</w:t>
+            </w:r>
+          </w:p>
+        </w:tc>
+        <w:tc>
+          <w:tcPr>
+            <w:tcW w:w="2943" w:type="dxa"/>
+          </w:tcPr>
+          <w:p>
+            <w:pPr>
+              <w:jc w:val="center"/>
+              <w:cnfStyle w:val="000000100000" w:firstRow="0" w:lastRow="0" w:firstColumn="0" w:lastColumn="0" w:oddVBand="0" w:evenVBand="0" w:oddHBand="1" w:evenHBand="0" w:firstRowFirstColumn="0" w:firstRowLastColumn="0" w:lastRowFirstColumn="0" w:lastRowLastColumn="0"/>
+              <w:rPr>
+                <w:lang w:val="es-ES"/>
+              </w:rPr>
+            </w:pPr>
+            <w:r>
+              <w:rPr>
+                <w:lang w:val="es-ES"/>
+              </w:rPr>
+              <w:t>Eliminación de cursos, búsqueda de data para eliminación de un curso dentro del sistema.</w:t>
+            </w:r>
+          </w:p>
+        </w:tc>
+        <w:tc>
+          <w:tcPr>
+            <w:tcW w:w="2943" w:type="dxa"/>
+          </w:tcPr>
+          <w:p>
+            <w:pPr>
+              <w:jc w:val="center"/>
+              <w:cnfStyle w:val="000000100000" w:firstRow="0" w:lastRow="0" w:firstColumn="0" w:lastColumn="0" w:oddVBand="0" w:evenVBand="0" w:oddHBand="1" w:evenHBand="0" w:firstRowFirstColumn="0" w:firstRowLastColumn="0" w:lastRowFirstColumn="0" w:lastRowLastColumn="0"/>
+              <w:rPr>
+                <w:lang w:val="es-ES"/>
+              </w:rPr>
+            </w:pPr>
+            <w:r>
+              <w:rPr>
+                <w:lang w:val="es-ES"/>
+              </w:rPr>
+              <w:t>evidente</w:t>
+            </w:r>
+          </w:p>
+        </w:tc>
+      </w:tr>
+      <w:tr>
+        <w:tc>
+          <w:tcPr>
+            <w:cnfStyle w:val="001000000000" w:firstRow="0" w:lastRow="0" w:firstColumn="1" w:lastColumn="0" w:oddVBand="0" w:evenVBand="0" w:oddHBand="0" w:evenHBand="0" w:firstRowFirstColumn="0" w:firstRowLastColumn="0" w:lastRowFirstColumn="0" w:lastRowLastColumn="0"/>
+            <w:tcW w:w="2942" w:type="dxa"/>
+          </w:tcPr>
+          <w:p>
+            <w:pPr>
+              <w:jc w:val="center"/>
+              <w:rPr>
+                <w:lang w:val="es-ES"/>
+              </w:rPr>
+            </w:pPr>
+            <w:r>
+              <w:rPr>
+                <w:lang w:val="es-ES"/>
+              </w:rPr>
+              <w:t>8.1</w:t>
+            </w:r>
+          </w:p>
+        </w:tc>
+        <w:tc>
+          <w:tcPr>
+            <w:tcW w:w="2943" w:type="dxa"/>
+          </w:tcPr>
+          <w:p>
+            <w:pPr>
+              <w:jc w:val="center"/>
+              <w:cnfStyle w:val="000000000000" w:firstRow="0" w:lastRow="0" w:firstColumn="0" w:lastColumn="0" w:oddVBand="0" w:evenVBand="0" w:oddHBand="0" w:evenHBand="0" w:firstRowFirstColumn="0" w:firstRowLastColumn="0" w:lastRowFirstColumn="0" w:lastRowLastColumn="0"/>
+              <w:rPr>
+                <w:lang w:val="es-ES"/>
+              </w:rPr>
+            </w:pPr>
+            <w:r>
+              <w:rPr>
+                <w:lang w:val="es-ES"/>
+              </w:rPr>
+              <w:t>Asignación de materia y sección, búsqueda de cursos para la asignación del estudiante.</w:t>
+            </w:r>
+          </w:p>
+        </w:tc>
+        <w:tc>
+          <w:tcPr>
+            <w:tcW w:w="2943" w:type="dxa"/>
+          </w:tcPr>
+          <w:p>
+            <w:pPr>
+              <w:jc w:val="center"/>
+              <w:cnfStyle w:val="000000000000" w:firstRow="0" w:lastRow="0" w:firstColumn="0" w:lastColumn="0" w:oddVBand="0" w:evenVBand="0" w:oddHBand="0" w:evenHBand="0" w:firstRowFirstColumn="0" w:firstRowLastColumn="0" w:lastRowFirstColumn="0" w:lastRowLastColumn="0"/>
+              <w:rPr>
+                <w:lang w:val="es-ES"/>
+              </w:rPr>
+            </w:pPr>
+            <w:r>
+              <w:rPr>
+                <w:lang w:val="es-ES"/>
+              </w:rPr>
+              <w:t>evidente</w:t>
+            </w:r>
+          </w:p>
+        </w:tc>
+      </w:tr>
+      <w:tr>
+        <w:trPr>
+          <w:cnfStyle w:val="000000100000" w:firstRow="0" w:lastRow="0" w:firstColumn="0" w:lastColumn="0" w:oddVBand="0" w:evenVBand="0" w:oddHBand="1" w:evenHBand="0" w:firstRowFirstColumn="0" w:firstRowLastColumn="0" w:lastRowFirstColumn="0" w:lastRowLastColumn="0"/>
+        </w:trPr>
+        <w:tc>
+          <w:tcPr>
+            <w:cnfStyle w:val="001000000000" w:firstRow="0" w:lastRow="0" w:firstColumn="1" w:lastColumn="0" w:oddVBand="0" w:evenVBand="0" w:oddHBand="0" w:evenHBand="0" w:firstRowFirstColumn="0" w:firstRowLastColumn="0" w:lastRowFirstColumn="0" w:lastRowLastColumn="0"/>
+            <w:tcW w:w="2942" w:type="dxa"/>
+          </w:tcPr>
+          <w:p>
+            <w:pPr>
+              <w:jc w:val="center"/>
+              <w:rPr>
+                <w:lang w:val="es-ES"/>
+              </w:rPr>
+            </w:pPr>
+            <w:r>
+              <w:rPr>
+                <w:lang w:val="es-ES"/>
+              </w:rPr>
+              <w:t>8.2</w:t>
+            </w:r>
+          </w:p>
+        </w:tc>
+        <w:tc>
+          <w:tcPr>
+            <w:tcW w:w="2943" w:type="dxa"/>
+          </w:tcPr>
+          <w:p>
+            <w:pPr>
+              <w:jc w:val="center"/>
+              <w:cnfStyle w:val="000000100000" w:firstRow="0" w:lastRow="0" w:firstColumn="0" w:lastColumn="0" w:oddVBand="0" w:evenVBand="0" w:oddHBand="1" w:evenHBand="0" w:firstRowFirstColumn="0" w:firstRowLastColumn="0" w:lastRowFirstColumn="0" w:lastRowLastColumn="0"/>
+              <w:rPr>
+                <w:lang w:val="es-ES"/>
+              </w:rPr>
+            </w:pPr>
+            <w:r>
+              <w:rPr>
+                <w:lang w:val="es-ES"/>
+              </w:rPr>
+              <w:t xml:space="preserve">Modificación de asignación, actualización de data para la modificación de una </w:t>
+            </w:r>
+            <w:r>
+              <w:rPr>
+                <w:lang w:val="es-ES"/>
+              </w:rPr>
+              <w:t>asignación.</w:t>
+            </w:r>
+          </w:p>
+        </w:tc>
+        <w:tc>
+          <w:tcPr>
+            <w:tcW w:w="2943" w:type="dxa"/>
+          </w:tcPr>
+          <w:p>
+            <w:pPr>
+              <w:jc w:val="center"/>
+              <w:cnfStyle w:val="000000100000" w:firstRow="0" w:lastRow="0" w:firstColumn="0" w:lastColumn="0" w:oddVBand="0" w:evenVBand="0" w:oddHBand="1" w:evenHBand="0" w:firstRowFirstColumn="0" w:firstRowLastColumn="0" w:lastRowFirstColumn="0" w:lastRowLastColumn="0"/>
+              <w:rPr>
+                <w:lang w:val="es-ES"/>
+              </w:rPr>
+            </w:pPr>
+            <w:r>
+              <w:rPr>
+                <w:lang w:val="es-ES"/>
+              </w:rPr>
+              <w:t>evidente</w:t>
+            </w:r>
+          </w:p>
+        </w:tc>
+      </w:tr>
+      <w:tr>
+        <w:tc>
+          <w:tcPr>
+            <w:cnfStyle w:val="001000000000" w:firstRow="0" w:lastRow="0" w:firstColumn="1" w:lastColumn="0" w:oddVBand="0" w:evenVBand="0" w:oddHBand="0" w:evenHBand="0" w:firstRowFirstColumn="0" w:firstRowLastColumn="0" w:lastRowFirstColumn="0" w:lastRowLastColumn="0"/>
+            <w:tcW w:w="2942" w:type="dxa"/>
+          </w:tcPr>
+          <w:p>
+            <w:pPr>
+              <w:jc w:val="center"/>
+              <w:rPr>
+                <w:lang w:val="es-ES"/>
+              </w:rPr>
+            </w:pPr>
+            <w:r>
+              <w:rPr>
+                <w:lang w:val="es-ES"/>
+              </w:rPr>
+              <w:t>8.3</w:t>
+            </w:r>
+          </w:p>
+        </w:tc>
+        <w:tc>
+          <w:tcPr>
+            <w:tcW w:w="2943" w:type="dxa"/>
+          </w:tcPr>
+          <w:p>
+            <w:pPr>
+              <w:jc w:val="center"/>
+              <w:cnfStyle w:val="000000000000" w:firstRow="0" w:lastRow="0" w:firstColumn="0" w:lastColumn="0" w:oddVBand="0" w:evenVBand="0" w:oddHBand="0" w:evenHBand="0" w:firstRowFirstColumn="0" w:firstRowLastColumn="0" w:lastRowFirstColumn="0" w:lastRowLastColumn="0"/>
+              <w:rPr>
+                <w:lang w:val="es-ES"/>
+              </w:rPr>
+            </w:pPr>
+            <w:r>
+              <w:rPr>
+                <w:lang w:val="es-ES"/>
+              </w:rPr>
+              <w:t>Eliminación de una asignación, búsqueda de data para eliminar una asignación para estudiante.</w:t>
+            </w:r>
+          </w:p>
+        </w:tc>
+        <w:tc>
+          <w:tcPr>
+            <w:tcW w:w="2943" w:type="dxa"/>
+          </w:tcPr>
+          <w:p>
+            <w:pPr>
+              <w:jc w:val="center"/>
+              <w:cnfStyle w:val="000000000000" w:firstRow="0" w:lastRow="0" w:firstColumn="0" w:lastColumn="0" w:oddVBand="0" w:evenVBand="0" w:oddHBand="0" w:evenHBand="0" w:firstRowFirstColumn="0" w:firstRowLastColumn="0" w:lastRowFirstColumn="0" w:lastRowLastColumn="0"/>
+              <w:rPr>
+                <w:lang w:val="es-ES"/>
+              </w:rPr>
+            </w:pPr>
+            <w:r>
+              <w:rPr>
+                <w:lang w:val="es-ES"/>
+              </w:rPr>
+              <w:t>evidente</w:t>
+            </w:r>
+          </w:p>
+        </w:tc>
+      </w:tr>
+      <w:tr>
+        <w:trPr>
+          <w:cnfStyle w:val="000000100000" w:firstRow="0" w:lastRow="0" w:firstColumn="0" w:lastColumn="0" w:oddVBand="0" w:evenVBand="0" w:oddHBand="1" w:evenHBand="0" w:firstRowFirstColumn="0" w:firstRowLastColumn="0" w:lastRowFirstColumn="0" w:lastRowLastColumn="0"/>
+        </w:trPr>
+        <w:tc>
+          <w:tcPr>
+            <w:cnfStyle w:val="001000000000" w:firstRow="0" w:lastRow="0" w:firstColumn="1" w:lastColumn="0" w:oddVBand="0" w:evenVBand="0" w:oddHBand="0" w:evenHBand="0" w:firstRowFirstColumn="0" w:firstRowLastColumn="0" w:lastRowFirstColumn="0" w:lastRowLastColumn="0"/>
+            <w:tcW w:w="2942" w:type="dxa"/>
+          </w:tcPr>
+          <w:p>
+            <w:pPr>
+              <w:jc w:val="center"/>
+              <w:rPr>
+                <w:lang w:val="es-ES"/>
+              </w:rPr>
+            </w:pPr>
+            <w:r>
+              <w:rPr>
+                <w:lang w:val="es-ES"/>
+              </w:rPr>
+              <w:t>9.1</w:t>
+            </w:r>
+          </w:p>
+        </w:tc>
+        <w:tc>
+          <w:tcPr>
+            <w:tcW w:w="2943" w:type="dxa"/>
+          </w:tcPr>
+          <w:p>
+            <w:pPr>
+              <w:jc w:val="center"/>
+              <w:cnfStyle w:val="000000100000" w:firstRow="0" w:lastRow="0" w:firstColumn="0" w:lastColumn="0" w:oddVBand="0" w:evenVBand="0" w:oddHBand="1" w:evenHBand="0" w:firstRowFirstColumn="0" w:firstRowLastColumn="0" w:lastRowFirstColumn="0" w:lastRowLastColumn="0"/>
+              <w:rPr>
+                <w:lang w:val="es-ES"/>
+              </w:rPr>
+            </w:pPr>
+            <w:r>
+              <w:rPr>
+                <w:lang w:val="es-ES"/>
+              </w:rPr>
+              <w:t xml:space="preserve">Asignación de actividad, toma de actividad para un estudiante a realizar durante el congreso. </w:t>
+            </w:r>
+          </w:p>
+        </w:tc>
+        <w:tc>
+          <w:tcPr>
+            <w:tcW w:w="2943" w:type="dxa"/>
+          </w:tcPr>
+          <w:p>
+            <w:pPr>
+              <w:jc w:val="center"/>
+              <w:cnfStyle w:val="000000100000" w:firstRow="0" w:lastRow="0" w:firstColumn="0" w:lastColumn="0" w:oddVBand="0" w:evenVBand="0" w:oddHBand="1" w:evenHBand="0" w:firstRowFirstColumn="0" w:firstRowLastColumn="0" w:lastRowFirstColumn="0" w:lastRowLastColumn="0"/>
+              <w:rPr>
+                <w:lang w:val="es-ES"/>
+              </w:rPr>
+            </w:pPr>
+            <w:r>
+              <w:rPr>
+                <w:lang w:val="es-ES"/>
+              </w:rPr>
+              <w:t>evidente</w:t>
+            </w:r>
+          </w:p>
+        </w:tc>
+      </w:tr>
+      <w:tr>
+        <w:tc>
+          <w:tcPr>
+            <w:cnfStyle w:val="001000000000" w:firstRow="0" w:lastRow="0" w:firstColumn="1" w:lastColumn="0" w:oddVBand="0" w:evenVBand="0" w:oddHBand="0" w:evenHBand="0" w:firstRowFirstColumn="0" w:firstRowLastColumn="0" w:lastRowFirstColumn="0" w:lastRowLastColumn="0"/>
+            <w:tcW w:w="2942" w:type="dxa"/>
+          </w:tcPr>
+          <w:p>
+            <w:pPr>
+              <w:jc w:val="center"/>
+              <w:rPr>
+                <w:lang w:val="es-ES"/>
+              </w:rPr>
+            </w:pPr>
+            <w:r>
+              <w:rPr>
+                <w:lang w:val="es-ES"/>
+              </w:rPr>
+              <w:t>10.1</w:t>
+            </w:r>
+          </w:p>
+        </w:tc>
+        <w:tc>
+          <w:tcPr>
+            <w:tcW w:w="2943" w:type="dxa"/>
+          </w:tcPr>
+          <w:p>
+            <w:pPr>
+              <w:jc w:val="center"/>
+              <w:cnfStyle w:val="000000000000" w:firstRow="0" w:lastRow="0" w:firstColumn="0" w:lastColumn="0" w:oddVBand="0" w:evenVBand="0" w:oddHBand="0" w:evenHBand="0" w:firstRowFirstColumn="0" w:firstRowLastColumn="0" w:lastRowFirstColumn="0" w:lastRowLastColumn="0"/>
+              <w:rPr>
+                <w:lang w:val="es-ES"/>
+              </w:rPr>
+            </w:pPr>
+            <w:r>
+              <w:rPr>
+                <w:lang w:val="es-ES"/>
+              </w:rPr>
+              <w:t>Conexión a la base, gestión de datos mediante archivos de estructura json.</w:t>
+            </w:r>
+          </w:p>
+        </w:tc>
+        <w:tc>
+          <w:tcPr>
+            <w:tcW w:w="2943" w:type="dxa"/>
+          </w:tcPr>
+          <w:p>
+            <w:pPr>
+              <w:jc w:val="center"/>
+              <w:cnfStyle w:val="000000000000" w:firstRow="0" w:lastRow="0" w:firstColumn="0" w:lastColumn="0" w:oddVBand="0" w:evenVBand="0" w:oddHBand="0" w:evenHBand="0" w:firstRowFirstColumn="0" w:firstRowLastColumn="0" w:lastRowFirstColumn="0" w:lastRowLastColumn="0"/>
+              <w:rPr>
+                <w:lang w:val="es-ES"/>
+              </w:rPr>
+            </w:pPr>
+            <w:r>
+              <w:rPr>
+                <w:lang w:val="es-ES"/>
+              </w:rPr>
+              <w:t>oculta</w:t>
+            </w:r>
           </w:p>
         </w:tc>
       </w:tr>
@@ -806,6 +1779,27 @@
     </w:p>
     <w:p>
       <w:pPr>
+        <w:rPr>
+          <w:lang w:val="es-ES"/>
+        </w:rPr>
+      </w:pPr>
+    </w:p>
+    <w:p>
+      <w:pPr>
+        <w:rPr>
+          <w:lang w:val="es-ES"/>
+        </w:rPr>
+      </w:pPr>
+    </w:p>
+    <w:p>
+      <w:pPr>
+        <w:rPr>
+          <w:lang w:val="es-ES"/>
+        </w:rPr>
+      </w:pPr>
+    </w:p>
+    <w:p>
+      <w:pPr>
         <w:pStyle w:val="Ttulo2"/>
         <w:rPr>
           <w:lang w:val="es-ES"/>
@@ -815,6 +1809,7 @@
         <w:rPr>
           <w:lang w:val="es-ES"/>
         </w:rPr>
+        <w:lastRenderedPageBreak/>
         <w:t>Atributos del Sistema</w:t>
       </w:r>
     </w:p>
@@ -825,13 +1820,208 @@
         </w:rPr>
       </w:pPr>
     </w:p>
-    <w:p>
-      <w:pPr>
-        <w:pStyle w:val="Prrafodelista"/>
-        <w:numPr>
-          <w:ilvl w:val="0"/>
-          <w:numId w:val="3"/>
-        </w:numPr>
+    <w:tbl>
+      <w:tblPr>
+        <w:tblStyle w:val="Tablaconcuadrcula4-nfasis4"/>
+        <w:tblW w:w="0" w:type="auto"/>
+        <w:tblLook w:val="04A0" w:firstRow="1" w:lastRow="0" w:firstColumn="1" w:lastColumn="0" w:noHBand="0" w:noVBand="1"/>
+      </w:tblPr>
+      <w:tblGrid>
+        <w:gridCol w:w="2942"/>
+        <w:gridCol w:w="2943"/>
+        <w:gridCol w:w="2943"/>
+      </w:tblGrid>
+      <w:tr>
+        <w:trPr>
+          <w:cnfStyle w:val="100000000000" w:firstRow="1" w:lastRow="0" w:firstColumn="0" w:lastColumn="0" w:oddVBand="0" w:evenVBand="0" w:oddHBand="0" w:evenHBand="0" w:firstRowFirstColumn="0" w:firstRowLastColumn="0" w:lastRowFirstColumn="0" w:lastRowLastColumn="0"/>
+        </w:trPr>
+        <w:tc>
+          <w:tcPr>
+            <w:cnfStyle w:val="001000000000" w:firstRow="0" w:lastRow="0" w:firstColumn="1" w:lastColumn="0" w:oddVBand="0" w:evenVBand="0" w:oddHBand="0" w:evenHBand="0" w:firstRowFirstColumn="0" w:firstRowLastColumn="0" w:lastRowFirstColumn="0" w:lastRowLastColumn="0"/>
+            <w:tcW w:w="2942" w:type="dxa"/>
+          </w:tcPr>
+          <w:p>
+            <w:pPr>
+              <w:jc w:val="center"/>
+              <w:rPr>
+                <w:lang w:val="es-ES"/>
+              </w:rPr>
+            </w:pPr>
+            <w:r>
+              <w:rPr>
+                <w:lang w:val="es-ES"/>
+              </w:rPr>
+              <w:t>Ref. #</w:t>
+            </w:r>
+          </w:p>
+        </w:tc>
+        <w:tc>
+          <w:tcPr>
+            <w:tcW w:w="2943" w:type="dxa"/>
+          </w:tcPr>
+          <w:p>
+            <w:pPr>
+              <w:jc w:val="center"/>
+              <w:cnfStyle w:val="100000000000" w:firstRow="1" w:lastRow="0" w:firstColumn="0" w:lastColumn="0" w:oddVBand="0" w:evenVBand="0" w:oddHBand="0" w:evenHBand="0" w:firstRowFirstColumn="0" w:firstRowLastColumn="0" w:lastRowFirstColumn="0" w:lastRowLastColumn="0"/>
+              <w:rPr>
+                <w:lang w:val="es-ES"/>
+              </w:rPr>
+            </w:pPr>
+            <w:r>
+              <w:rPr>
+                <w:lang w:val="es-ES"/>
+              </w:rPr>
+              <w:t>Función</w:t>
+            </w:r>
+          </w:p>
+        </w:tc>
+        <w:tc>
+          <w:tcPr>
+            <w:tcW w:w="2943" w:type="dxa"/>
+          </w:tcPr>
+          <w:p>
+            <w:pPr>
+              <w:jc w:val="center"/>
+              <w:cnfStyle w:val="100000000000" w:firstRow="1" w:lastRow="0" w:firstColumn="0" w:lastColumn="0" w:oddVBand="0" w:evenVBand="0" w:oddHBand="0" w:evenHBand="0" w:firstRowFirstColumn="0" w:firstRowLastColumn="0" w:lastRowFirstColumn="0" w:lastRowLastColumn="0"/>
+              <w:rPr>
+                <w:lang w:val="es-ES"/>
+              </w:rPr>
+            </w:pPr>
+            <w:r>
+              <w:rPr>
+                <w:lang w:val="es-ES"/>
+              </w:rPr>
+              <w:t>Categoría</w:t>
+            </w:r>
+          </w:p>
+        </w:tc>
+      </w:tr>
+      <w:tr>
+        <w:trPr>
+          <w:cnfStyle w:val="000000100000" w:firstRow="0" w:lastRow="0" w:firstColumn="0" w:lastColumn="0" w:oddVBand="0" w:evenVBand="0" w:oddHBand="1" w:evenHBand="0" w:firstRowFirstColumn="0" w:firstRowLastColumn="0" w:lastRowFirstColumn="0" w:lastRowLastColumn="0"/>
+        </w:trPr>
+        <w:tc>
+          <w:tcPr>
+            <w:cnfStyle w:val="001000000000" w:firstRow="0" w:lastRow="0" w:firstColumn="1" w:lastColumn="0" w:oddVBand="0" w:evenVBand="0" w:oddHBand="0" w:evenHBand="0" w:firstRowFirstColumn="0" w:firstRowLastColumn="0" w:lastRowFirstColumn="0" w:lastRowLastColumn="0"/>
+            <w:tcW w:w="2942" w:type="dxa"/>
+          </w:tcPr>
+          <w:p>
+            <w:pPr>
+              <w:jc w:val="center"/>
+              <w:rPr>
+                <w:lang w:val="es-ES"/>
+              </w:rPr>
+            </w:pPr>
+            <w:r>
+              <w:rPr>
+                <w:lang w:val="es-ES"/>
+              </w:rPr>
+              <w:t>1.1</w:t>
+            </w:r>
+          </w:p>
+        </w:tc>
+        <w:tc>
+          <w:tcPr>
+            <w:tcW w:w="2943" w:type="dxa"/>
+          </w:tcPr>
+          <w:p>
+            <w:pPr>
+              <w:jc w:val="center"/>
+              <w:cnfStyle w:val="000000100000" w:firstRow="0" w:lastRow="0" w:firstColumn="0" w:lastColumn="0" w:oddVBand="0" w:evenVBand="0" w:oddHBand="1" w:evenHBand="0" w:firstRowFirstColumn="0" w:firstRowLastColumn="0" w:lastRowFirstColumn="0" w:lastRowLastColumn="0"/>
+              <w:rPr>
+                <w:lang w:val="es-ES"/>
+              </w:rPr>
+            </w:pPr>
+            <w:r>
+              <w:rPr>
+                <w:lang w:val="es-ES"/>
+              </w:rPr>
+              <w:t>Módulos basados en el tipo de usuario para el sistema.</w:t>
+            </w:r>
+          </w:p>
+        </w:tc>
+        <w:tc>
+          <w:tcPr>
+            <w:tcW w:w="2943" w:type="dxa"/>
+          </w:tcPr>
+          <w:p>
+            <w:pPr>
+              <w:jc w:val="center"/>
+              <w:cnfStyle w:val="000000100000" w:firstRow="0" w:lastRow="0" w:firstColumn="0" w:lastColumn="0" w:oddVBand="0" w:evenVBand="0" w:oddHBand="1" w:evenHBand="0" w:firstRowFirstColumn="0" w:firstRowLastColumn="0" w:lastRowFirstColumn="0" w:lastRowLastColumn="0"/>
+              <w:rPr>
+                <w:lang w:val="es-ES"/>
+              </w:rPr>
+            </w:pPr>
+            <w:r>
+              <w:rPr>
+                <w:lang w:val="es-ES"/>
+              </w:rPr>
+              <w:t>evidente</w:t>
+            </w:r>
+          </w:p>
+        </w:tc>
+      </w:tr>
+      <w:tr>
+        <w:tc>
+          <w:tcPr>
+            <w:cnfStyle w:val="001000000000" w:firstRow="0" w:lastRow="0" w:firstColumn="1" w:lastColumn="0" w:oddVBand="0" w:evenVBand="0" w:oddHBand="0" w:evenHBand="0" w:firstRowFirstColumn="0" w:firstRowLastColumn="0" w:lastRowFirstColumn="0" w:lastRowLastColumn="0"/>
+            <w:tcW w:w="2942" w:type="dxa"/>
+          </w:tcPr>
+          <w:p>
+            <w:pPr>
+              <w:jc w:val="center"/>
+              <w:rPr>
+                <w:lang w:val="es-ES"/>
+              </w:rPr>
+            </w:pPr>
+            <w:r>
+              <w:rPr>
+                <w:lang w:val="es-ES"/>
+              </w:rPr>
+              <w:t>2.1</w:t>
+            </w:r>
+          </w:p>
+        </w:tc>
+        <w:tc>
+          <w:tcPr>
+            <w:tcW w:w="2943" w:type="dxa"/>
+          </w:tcPr>
+          <w:p>
+            <w:pPr>
+              <w:jc w:val="center"/>
+              <w:cnfStyle w:val="000000000000" w:firstRow="0" w:lastRow="0" w:firstColumn="0" w:lastColumn="0" w:oddVBand="0" w:evenVBand="0" w:oddHBand="0" w:evenHBand="0" w:firstRowFirstColumn="0" w:firstRowLastColumn="0" w:lastRowFirstColumn="0" w:lastRowLastColumn="0"/>
+              <w:rPr>
+                <w:lang w:val="es-ES"/>
+              </w:rPr>
+            </w:pPr>
+          </w:p>
+        </w:tc>
+        <w:tc>
+          <w:tcPr>
+            <w:tcW w:w="2943" w:type="dxa"/>
+          </w:tcPr>
+          <w:p>
+            <w:pPr>
+              <w:jc w:val="center"/>
+              <w:cnfStyle w:val="000000000000" w:firstRow="0" w:lastRow="0" w:firstColumn="0" w:lastColumn="0" w:oddVBand="0" w:evenVBand="0" w:oddHBand="0" w:evenHBand="0" w:firstRowFirstColumn="0" w:firstRowLastColumn="0" w:lastRowFirstColumn="0" w:lastRowLastColumn="0"/>
+              <w:rPr>
+                <w:lang w:val="es-ES"/>
+              </w:rPr>
+            </w:pPr>
+          </w:p>
+        </w:tc>
+      </w:tr>
+    </w:tbl>
+    <w:p>
+      <w:pPr>
+        <w:rPr>
+          <w:lang w:val="es-ES"/>
+        </w:rPr>
+      </w:pPr>
+    </w:p>
+    <w:p>
+      <w:pPr>
+        <w:pStyle w:val="Ttulo1"/>
         <w:rPr>
           <w:lang w:val="es-ES"/>
         </w:rPr>
@@ -840,26 +2030,15 @@
         <w:rPr>
           <w:lang w:val="es-ES"/>
         </w:rPr>
-        <w:t>Módulos dependiendo del tipo de usuario que ingrese a la plataforma.</w:t>
+        <w:t>Definición de clientes de la aplicación</w:t>
       </w:r>
     </w:p>
     <w:p>
       <w:pPr>
-        <w:pStyle w:val="Prrafodelista"/>
-        <w:numPr>
-          <w:ilvl w:val="0"/>
-          <w:numId w:val="3"/>
-        </w:numPr>
-        <w:rPr>
-          <w:lang w:val="es-ES"/>
-        </w:rPr>
-      </w:pPr>
-      <w:r>
-        <w:rPr>
-          <w:lang w:val="es-ES"/>
-        </w:rPr>
-        <w:t>Datos de fácil acceso basados en archivos de estructura no relacional.</w:t>
-      </w:r>
+        <w:rPr>
+          <w:lang w:val="es-ES"/>
+        </w:rPr>
+      </w:pPr>
     </w:p>
     <w:p>
       <w:pPr>
@@ -869,13 +2048,6 @@
       </w:pPr>
       <w:bookmarkStart w:id="0" w:name="_GoBack"/>
       <w:bookmarkEnd w:id="0"/>
-    </w:p>
-    <w:p>
-      <w:pPr>
-        <w:rPr>
-          <w:lang w:val="es-ES"/>
-        </w:rPr>
-      </w:pPr>
     </w:p>
     <w:sectPr>
       <w:pgSz w:w="12240" w:h="15840"/>
@@ -1841,6 +3013,82 @@
       </w:tcPr>
     </w:tblStylePr>
   </w:style>
+  <w:style w:type="table" w:styleId="Tablaconcuadrcula4-nfasis2">
+    <w:name w:val="Grid Table 4 Accent 2"/>
+    <w:basedOn w:val="Tablanormal"/>
+    <w:uiPriority w:val="49"/>
+    <w:rsid w:val="004A510D"/>
+    <w:pPr>
+      <w:spacing w:after="0" w:line="240" w:lineRule="auto"/>
+    </w:pPr>
+    <w:tblPr>
+      <w:tblStyleRowBandSize w:val="1"/>
+      <w:tblStyleColBandSize w:val="1"/>
+      <w:tblBorders>
+        <w:top w:val="single" w:sz="4" w:space="0" w:color="F4B083" w:themeColor="accent2" w:themeTint="99"/>
+        <w:left w:val="single" w:sz="4" w:space="0" w:color="F4B083" w:themeColor="accent2" w:themeTint="99"/>
+        <w:bottom w:val="single" w:sz="4" w:space="0" w:color="F4B083" w:themeColor="accent2" w:themeTint="99"/>
+        <w:right w:val="single" w:sz="4" w:space="0" w:color="F4B083" w:themeColor="accent2" w:themeTint="99"/>
+        <w:insideH w:val="single" w:sz="4" w:space="0" w:color="F4B083" w:themeColor="accent2" w:themeTint="99"/>
+        <w:insideV w:val="single" w:sz="4" w:space="0" w:color="F4B083" w:themeColor="accent2" w:themeTint="99"/>
+      </w:tblBorders>
+    </w:tblPr>
+    <w:tblStylePr w:type="firstRow">
+      <w:rPr>
+        <w:b/>
+        <w:bCs/>
+        <w:color w:val="FFFFFF" w:themeColor="background1"/>
+      </w:rPr>
+      <w:tblPr/>
+      <w:tcPr>
+        <w:tcBorders>
+          <w:top w:val="single" w:sz="4" w:space="0" w:color="ED7D31" w:themeColor="accent2"/>
+          <w:left w:val="single" w:sz="4" w:space="0" w:color="ED7D31" w:themeColor="accent2"/>
+          <w:bottom w:val="single" w:sz="4" w:space="0" w:color="ED7D31" w:themeColor="accent2"/>
+          <w:right w:val="single" w:sz="4" w:space="0" w:color="ED7D31" w:themeColor="accent2"/>
+          <w:insideH w:val="nil"/>
+          <w:insideV w:val="nil"/>
+        </w:tcBorders>
+        <w:shd w:val="clear" w:color="auto" w:fill="ED7D31" w:themeFill="accent2"/>
+      </w:tcPr>
+    </w:tblStylePr>
+    <w:tblStylePr w:type="lastRow">
+      <w:rPr>
+        <w:b/>
+        <w:bCs/>
+      </w:rPr>
+      <w:tblPr/>
+      <w:tcPr>
+        <w:tcBorders>
+          <w:top w:val="double" w:sz="4" w:space="0" w:color="ED7D31" w:themeColor="accent2"/>
+        </w:tcBorders>
+      </w:tcPr>
+    </w:tblStylePr>
+    <w:tblStylePr w:type="firstCol">
+      <w:rPr>
+        <w:b/>
+        <w:bCs/>
+      </w:rPr>
+    </w:tblStylePr>
+    <w:tblStylePr w:type="lastCol">
+      <w:rPr>
+        <w:b/>
+        <w:bCs/>
+      </w:rPr>
+    </w:tblStylePr>
+    <w:tblStylePr w:type="band1Vert">
+      <w:tblPr/>
+      <w:tcPr>
+        <w:shd w:val="clear" w:color="auto" w:fill="FBE4D5" w:themeFill="accent2" w:themeFillTint="33"/>
+      </w:tcPr>
+    </w:tblStylePr>
+    <w:tblStylePr w:type="band1Horz">
+      <w:tblPr/>
+      <w:tcPr>
+        <w:shd w:val="clear" w:color="auto" w:fill="FBE4D5" w:themeFill="accent2" w:themeFillTint="33"/>
+      </w:tcPr>
+    </w:tblStylePr>
+  </w:style>
 </w:styles>
 </file>
 
@@ -2144,7 +3392,7 @@
 </file>
 
 <file path=customXml/itemProps1.xml><?xml version="1.0" encoding="utf-8"?>
-<ds:datastoreItem xmlns:ds="http://schemas.openxmlformats.org/officeDocument/2006/customXml" ds:itemID="{A2084654-1DBB-431D-9233-FAFCE7CDC9DB}">
+<ds:datastoreItem xmlns:ds="http://schemas.openxmlformats.org/officeDocument/2006/customXml" ds:itemID="{048C4665-A2F0-44F8-9E84-F825AFD29F09}">
   <ds:schemaRefs>
     <ds:schemaRef ds:uri="http://schemas.openxmlformats.org/officeDocument/2006/bibliography"/>
   </ds:schemaRefs>

</xml_diff>

<commit_message>
sexto comit (listo el json pero falta la planificacion y el diagrama de casos de uso expandido)
</commit_message>
<xml_diff>
--- a/documentacion/Proyecto_D2S_201503903.docx
+++ b/documentacion/Proyecto_D2S_201503903.docx
@@ -15268,13 +15268,7 @@
                 <w:lang w:val="es-ES"/>
               </w:rPr>
               <w:lastRenderedPageBreak/>
-              <w:t>CDU_01</w:t>
-            </w:r>
-            <w:r>
-              <w:rPr>
-                <w:lang w:val="es-ES"/>
-              </w:rPr>
-              <w:t>7</w:t>
+              <w:t>CDU_017</w:t>
             </w:r>
           </w:p>
         </w:tc>
@@ -16253,13 +16247,7 @@
                 <w:lang w:val="es-ES"/>
               </w:rPr>
               <w:lastRenderedPageBreak/>
-              <w:t>CDU_01</w:t>
-            </w:r>
-            <w:r>
-              <w:rPr>
-                <w:lang w:val="es-ES"/>
-              </w:rPr>
-              <w:t>9</w:t>
+              <w:t>CDU_019</w:t>
             </w:r>
           </w:p>
         </w:tc>
@@ -17672,13 +17660,7 @@
                 <w:lang w:val="es-ES"/>
               </w:rPr>
               <w:lastRenderedPageBreak/>
-              <w:t>CDU_02</w:t>
-            </w:r>
-            <w:r>
-              <w:rPr>
-                <w:lang w:val="es-ES"/>
-              </w:rPr>
-              <w:t>2</w:t>
+              <w:t>CDU_022</w:t>
             </w:r>
           </w:p>
         </w:tc>
@@ -18167,13 +18149,7 @@
               <w:rPr>
                 <w:lang w:val="es-ES"/>
               </w:rPr>
-              <w:t>CDU_02</w:t>
-            </w:r>
-            <w:r>
-              <w:rPr>
-                <w:lang w:val="es-ES"/>
-              </w:rPr>
-              <w:t>3</w:t>
+              <w:t>CDU_023</w:t>
             </w:r>
           </w:p>
         </w:tc>
@@ -18582,6 +18558,151 @@
     </w:p>
     <w:p>
       <w:pPr>
+        <w:rPr>
+          <w:lang w:val="es-ES"/>
+        </w:rPr>
+      </w:pPr>
+    </w:p>
+    <w:p>
+      <w:pPr>
+        <w:rPr>
+          <w:lang w:val="es-ES"/>
+        </w:rPr>
+      </w:pPr>
+    </w:p>
+    <w:p>
+      <w:pPr>
+        <w:rPr>
+          <w:lang w:val="es-ES"/>
+        </w:rPr>
+      </w:pPr>
+    </w:p>
+    <w:p>
+      <w:pPr>
+        <w:rPr>
+          <w:lang w:val="es-ES"/>
+        </w:rPr>
+      </w:pPr>
+    </w:p>
+    <w:p>
+      <w:pPr>
+        <w:rPr>
+          <w:lang w:val="es-ES"/>
+        </w:rPr>
+      </w:pPr>
+    </w:p>
+    <w:p>
+      <w:pPr>
+        <w:rPr>
+          <w:lang w:val="es-ES"/>
+        </w:rPr>
+      </w:pPr>
+    </w:p>
+    <w:p>
+      <w:pPr>
+        <w:rPr>
+          <w:lang w:val="es-ES"/>
+        </w:rPr>
+      </w:pPr>
+    </w:p>
+    <w:p>
+      <w:pPr>
+        <w:rPr>
+          <w:lang w:val="es-ES"/>
+        </w:rPr>
+      </w:pPr>
+    </w:p>
+    <w:p>
+      <w:pPr>
+        <w:rPr>
+          <w:lang w:val="es-ES"/>
+        </w:rPr>
+      </w:pPr>
+    </w:p>
+    <w:p>
+      <w:pPr>
+        <w:pStyle w:val="Ttulo2"/>
+        <w:rPr>
+          <w:lang w:val="es-ES"/>
+        </w:rPr>
+      </w:pPr>
+      <w:r>
+        <w:rPr>
+          <w:lang w:val="es-ES"/>
+        </w:rPr>
+        <w:lastRenderedPageBreak/>
+        <w:t>Diagramas alto nivel</w:t>
+      </w:r>
+    </w:p>
+    <w:p>
+      <w:pPr>
+        <w:rPr>
+          <w:lang w:val="es-ES"/>
+        </w:rPr>
+      </w:pPr>
+    </w:p>
+    <w:p>
+      <w:pPr>
+        <w:rPr>
+          <w:lang w:val="es-ES"/>
+        </w:rPr>
+      </w:pPr>
+      <w:r>
+        <w:rPr>
+          <w:noProof/>
+        </w:rPr>
+        <w:drawing>
+          <wp:inline distT="0" distB="0" distL="0" distR="0" wp14:anchorId="5C1BBDDD" wp14:editId="3766DF28">
+            <wp:extent cx="5612130" cy="7662545"/>
+            <wp:effectExtent l="0" t="0" r="7620" b="0"/>
+            <wp:docPr id="3" name="Imagen 3"/>
+            <wp:cNvGraphicFramePr>
+              <a:graphicFrameLocks xmlns:a="http://schemas.openxmlformats.org/drawingml/2006/main" noChangeAspect="1"/>
+            </wp:cNvGraphicFramePr>
+            <a:graphic xmlns:a="http://schemas.openxmlformats.org/drawingml/2006/main">
+              <a:graphicData uri="http://schemas.openxmlformats.org/drawingml/2006/picture">
+                <pic:pic xmlns:pic="http://schemas.openxmlformats.org/drawingml/2006/picture">
+                  <pic:nvPicPr>
+                    <pic:cNvPr id="0" name="Picture 1"/>
+                    <pic:cNvPicPr>
+                      <a:picLocks noChangeAspect="1" noChangeArrowheads="1"/>
+                    </pic:cNvPicPr>
+                  </pic:nvPicPr>
+                  <pic:blipFill>
+                    <a:blip r:embed="rId6">
+                      <a:extLst>
+                        <a:ext uri="{28A0092B-C50C-407E-A947-70E740481C1C}">
+                          <a14:useLocalDpi xmlns:a14="http://schemas.microsoft.com/office/drawing/2010/main" val="0"/>
+                        </a:ext>
+                      </a:extLst>
+                    </a:blip>
+                    <a:srcRect/>
+                    <a:stretch>
+                      <a:fillRect/>
+                    </a:stretch>
+                  </pic:blipFill>
+                  <pic:spPr bwMode="auto">
+                    <a:xfrm>
+                      <a:off x="0" y="0"/>
+                      <a:ext cx="5612130" cy="7662545"/>
+                    </a:xfrm>
+                    <a:prstGeom prst="rect">
+                      <a:avLst/>
+                    </a:prstGeom>
+                    <a:noFill/>
+                    <a:ln>
+                      <a:noFill/>
+                    </a:ln>
+                  </pic:spPr>
+                </pic:pic>
+              </a:graphicData>
+            </a:graphic>
+          </wp:inline>
+        </w:drawing>
+      </w:r>
+    </w:p>
+    <w:p>
+      <w:pPr>
         <w:pStyle w:val="Ttulo1"/>
         <w:rPr>
           <w:lang w:val="es-ES"/>
@@ -18591,7 +18712,110 @@
         <w:rPr>
           <w:lang w:val="es-ES"/>
         </w:rPr>
+        <w:lastRenderedPageBreak/>
         <w:t>Estructura Json</w:t>
+      </w:r>
+    </w:p>
+    <w:p>
+      <w:pPr>
+        <w:rPr>
+          <w:lang w:val="es-ES"/>
+        </w:rPr>
+      </w:pPr>
+      <w:r>
+        <w:rPr>
+          <w:lang w:val="es-ES"/>
+        </w:rPr>
+        <w:drawing>
+          <wp:inline distT="0" distB="0" distL="0" distR="0" wp14:anchorId="19DBF9EF" wp14:editId="46EE124D">
+            <wp:extent cx="4490085" cy="7581900"/>
+            <wp:effectExtent l="0" t="0" r="5715" b="0"/>
+            <wp:docPr id="1" name="Imagen 1"/>
+            <wp:cNvGraphicFramePr>
+              <a:graphicFrameLocks xmlns:a="http://schemas.openxmlformats.org/drawingml/2006/main" noChangeAspect="1"/>
+            </wp:cNvGraphicFramePr>
+            <a:graphic xmlns:a="http://schemas.openxmlformats.org/drawingml/2006/main">
+              <a:graphicData uri="http://schemas.openxmlformats.org/drawingml/2006/picture">
+                <pic:pic xmlns:pic="http://schemas.openxmlformats.org/drawingml/2006/picture">
+                  <pic:nvPicPr>
+                    <pic:cNvPr id="1" name=""/>
+                    <pic:cNvPicPr/>
+                  </pic:nvPicPr>
+                  <pic:blipFill rotWithShape="1">
+                    <a:blip r:embed="rId7"/>
+                    <a:srcRect t="5651" b="2545"/>
+                    <a:stretch/>
+                  </pic:blipFill>
+                  <pic:spPr bwMode="auto">
+                    <a:xfrm>
+                      <a:off x="0" y="0"/>
+                      <a:ext cx="4490085" cy="7581900"/>
+                    </a:xfrm>
+                    <a:prstGeom prst="rect">
+                      <a:avLst/>
+                    </a:prstGeom>
+                    <a:ln>
+                      <a:noFill/>
+                    </a:ln>
+                    <a:extLst>
+                      <a:ext uri="{53640926-AAD7-44D8-BBD7-CCE9431645EC}">
+                        <a14:shadowObscured xmlns:a14="http://schemas.microsoft.com/office/drawing/2010/main"/>
+                      </a:ext>
+                    </a:extLst>
+                  </pic:spPr>
+                </pic:pic>
+              </a:graphicData>
+            </a:graphic>
+          </wp:inline>
+        </w:drawing>
+      </w:r>
+    </w:p>
+    <w:p>
+      <w:pPr>
+        <w:rPr>
+          <w:lang w:val="es-ES"/>
+        </w:rPr>
+      </w:pPr>
+      <w:r>
+        <w:rPr>
+          <w:lang w:val="es-ES"/>
+        </w:rPr>
+        <w:lastRenderedPageBreak/>
+        <w:drawing>
+          <wp:inline distT="0" distB="0" distL="0" distR="0" wp14:anchorId="1C1EE9A0" wp14:editId="68F561A9">
+            <wp:extent cx="3391373" cy="5344271"/>
+            <wp:effectExtent l="0" t="0" r="0" b="8890"/>
+            <wp:docPr id="2" name="Imagen 2"/>
+            <wp:cNvGraphicFramePr>
+              <a:graphicFrameLocks xmlns:a="http://schemas.openxmlformats.org/drawingml/2006/main" noChangeAspect="1"/>
+            </wp:cNvGraphicFramePr>
+            <a:graphic xmlns:a="http://schemas.openxmlformats.org/drawingml/2006/main">
+              <a:graphicData uri="http://schemas.openxmlformats.org/drawingml/2006/picture">
+                <pic:pic xmlns:pic="http://schemas.openxmlformats.org/drawingml/2006/picture">
+                  <pic:nvPicPr>
+                    <pic:cNvPr id="1" name=""/>
+                    <pic:cNvPicPr/>
+                  </pic:nvPicPr>
+                  <pic:blipFill>
+                    <a:blip r:embed="rId8"/>
+                    <a:stretch>
+                      <a:fillRect/>
+                    </a:stretch>
+                  </pic:blipFill>
+                  <pic:spPr>
+                    <a:xfrm>
+                      <a:off x="0" y="0"/>
+                      <a:ext cx="3391373" cy="5344271"/>
+                    </a:xfrm>
+                    <a:prstGeom prst="rect">
+                      <a:avLst/>
+                    </a:prstGeom>
+                  </pic:spPr>
+                </pic:pic>
+              </a:graphicData>
+            </a:graphic>
+          </wp:inline>
+        </w:drawing>
       </w:r>
     </w:p>
     <w:p>
@@ -24802,7 +25026,7 @@
 </file>
 
 <file path=customXml/itemProps1.xml><?xml version="1.0" encoding="utf-8"?>
-<ds:datastoreItem xmlns:ds="http://schemas.openxmlformats.org/officeDocument/2006/customXml" ds:itemID="{3BA73D74-5939-427E-AF1B-632A50BAA29C}">
+<ds:datastoreItem xmlns:ds="http://schemas.openxmlformats.org/officeDocument/2006/customXml" ds:itemID="{F9C9C68F-A024-4AE5-BAB0-277648A55093}">
   <ds:schemaRefs>
     <ds:schemaRef ds:uri="http://schemas.openxmlformats.org/officeDocument/2006/bibliography"/>
   </ds:schemaRefs>

</xml_diff>

<commit_message>
septimo comit (glosario listo)
</commit_message>
<xml_diff>
--- a/documentacion/Proyecto_D2S_201503903.docx
+++ b/documentacion/Proyecto_D2S_201503903.docx
@@ -10871,14 +10871,12 @@
               </w:rPr>
               <w:t xml:space="preserve">Eliminar una tarea y completada o </w:t>
             </w:r>
-            <w:proofErr w:type="spellStart"/>
-            <w:r>
-              <w:rPr>
-                <w:lang w:val="es-ES"/>
-              </w:rPr>
-              <w:t>erronea</w:t>
-            </w:r>
-            <w:proofErr w:type="spellEnd"/>
+            <w:r>
+              <w:rPr>
+                <w:lang w:val="es-ES"/>
+              </w:rPr>
+              <w:t>errónea</w:t>
+            </w:r>
           </w:p>
         </w:tc>
       </w:tr>
@@ -14928,14 +14926,12 @@
               </w:rPr>
               <w:t xml:space="preserve">Registro en un curso de </w:t>
             </w:r>
-            <w:proofErr w:type="spellStart"/>
-            <w:r>
-              <w:rPr>
-                <w:lang w:val="es-ES"/>
-              </w:rPr>
-              <w:t>catedratico</w:t>
-            </w:r>
-            <w:proofErr w:type="spellEnd"/>
+            <w:r>
+              <w:rPr>
+                <w:lang w:val="es-ES"/>
+              </w:rPr>
+              <w:t>catedrático</w:t>
+            </w:r>
           </w:p>
         </w:tc>
       </w:tr>
@@ -17023,14 +17019,12 @@
               </w:rPr>
               <w:t xml:space="preserve">Ingreso al </w:t>
             </w:r>
-            <w:proofErr w:type="spellStart"/>
-            <w:r>
-              <w:rPr>
-                <w:lang w:val="es-ES"/>
-              </w:rPr>
-              <w:t>modulo</w:t>
-            </w:r>
-            <w:proofErr w:type="spellEnd"/>
+            <w:r>
+              <w:rPr>
+                <w:lang w:val="es-ES"/>
+              </w:rPr>
+              <w:t>módulo</w:t>
+            </w:r>
             <w:r>
               <w:rPr>
                 <w:lang w:val="es-ES"/>
@@ -18724,6 +18718,7 @@
       </w:pPr>
       <w:r>
         <w:rPr>
+          <w:noProof/>
           <w:lang w:val="es-ES"/>
         </w:rPr>
         <w:drawing>
@@ -18778,6 +18773,7 @@
       </w:pPr>
       <w:r>
         <w:rPr>
+          <w:noProof/>
           <w:lang w:val="es-ES"/>
         </w:rPr>
         <w:lastRenderedPageBreak/>
@@ -18816,6 +18812,196 @@
             </a:graphic>
           </wp:inline>
         </w:drawing>
+      </w:r>
+    </w:p>
+    <w:p>
+      <w:pPr>
+        <w:rPr>
+          <w:lang w:val="es-ES"/>
+        </w:rPr>
+      </w:pPr>
+    </w:p>
+    <w:p>
+      <w:pPr>
+        <w:pStyle w:val="Ttulo1"/>
+        <w:rPr>
+          <w:lang w:val="es-ES"/>
+        </w:rPr>
+      </w:pPr>
+      <w:r>
+        <w:rPr>
+          <w:lang w:val="es-ES"/>
+        </w:rPr>
+        <w:t>Glosario</w:t>
+      </w:r>
+    </w:p>
+    <w:p>
+      <w:pPr>
+        <w:rPr>
+          <w:lang w:val="es-ES"/>
+        </w:rPr>
+      </w:pPr>
+    </w:p>
+    <w:p>
+      <w:pPr>
+        <w:rPr>
+          <w:lang w:val="es-ES"/>
+        </w:rPr>
+      </w:pPr>
+      <w:r>
+        <w:rPr>
+          <w:lang w:val="es-ES"/>
+        </w:rPr>
+        <w:t>Asignación: acción de establecer u otorgar un valor.</w:t>
+      </w:r>
+    </w:p>
+    <w:p>
+      <w:pPr>
+        <w:rPr>
+          <w:lang w:val="es-ES"/>
+        </w:rPr>
+      </w:pPr>
+      <w:r>
+        <w:rPr>
+          <w:lang w:val="es-ES"/>
+        </w:rPr>
+        <w:t>Campos: parte destinada a un conjunto de datos.</w:t>
+      </w:r>
+    </w:p>
+    <w:p>
+      <w:pPr>
+        <w:rPr>
+          <w:lang w:val="es-ES"/>
+        </w:rPr>
+      </w:pPr>
+      <w:r>
+        <w:rPr>
+          <w:lang w:val="es-ES"/>
+        </w:rPr>
+        <w:t>Contacto: persona con la que se mantiene una relación de interés.</w:t>
+      </w:r>
+    </w:p>
+    <w:p>
+      <w:pPr>
+        <w:rPr>
+          <w:lang w:val="es-ES"/>
+        </w:rPr>
+      </w:pPr>
+      <w:r>
+        <w:rPr>
+          <w:lang w:val="es-ES"/>
+        </w:rPr>
+        <w:t>Data: lugar de conjunto de datos almacenados.</w:t>
+      </w:r>
+    </w:p>
+    <w:p>
+      <w:pPr>
+        <w:rPr>
+          <w:lang w:val="es-ES"/>
+        </w:rPr>
+      </w:pPr>
+      <w:r>
+        <w:rPr>
+          <w:lang w:val="es-ES"/>
+        </w:rPr>
+        <w:t>Estatus: posición dentro de un conjunto de datos.</w:t>
+      </w:r>
+    </w:p>
+    <w:p>
+      <w:pPr>
+        <w:rPr>
+          <w:lang w:val="es-ES"/>
+        </w:rPr>
+      </w:pPr>
+      <w:r>
+        <w:rPr>
+          <w:lang w:val="es-ES"/>
+        </w:rPr>
+        <w:t xml:space="preserve">Ingreso: que accede a un apartado </w:t>
+      </w:r>
+      <w:r>
+        <w:rPr>
+          <w:lang w:val="es-ES"/>
+        </w:rPr>
+        <w:t>específico</w:t>
+      </w:r>
+      <w:r>
+        <w:rPr>
+          <w:lang w:val="es-ES"/>
+        </w:rPr>
+        <w:t>, ruta o conjunto de datos.</w:t>
+      </w:r>
+    </w:p>
+    <w:p>
+      <w:pPr>
+        <w:rPr>
+          <w:lang w:val="es-ES"/>
+        </w:rPr>
+      </w:pPr>
+      <w:r>
+        <w:rPr>
+          <w:lang w:val="es-ES"/>
+        </w:rPr>
+        <w:t xml:space="preserve">Modulo: </w:t>
+      </w:r>
+      <w:r>
+        <w:rPr>
+          <w:lang w:val="es-ES"/>
+        </w:rPr>
+        <w:t>elemento o función propia con varios elementos.</w:t>
+      </w:r>
+    </w:p>
+    <w:p>
+      <w:pPr>
+        <w:rPr>
+          <w:lang w:val="es-ES"/>
+        </w:rPr>
+      </w:pPr>
+      <w:r>
+        <w:rPr>
+          <w:lang w:val="es-ES"/>
+        </w:rPr>
+        <w:lastRenderedPageBreak/>
+        <w:t>Registro: dato que se anota en un documento de interés.</w:t>
+      </w:r>
+    </w:p>
+    <w:p>
+      <w:pPr>
+        <w:rPr>
+          <w:lang w:val="es-ES"/>
+        </w:rPr>
+      </w:pPr>
+      <w:r>
+        <w:rPr>
+          <w:lang w:val="es-ES"/>
+        </w:rPr>
+        <w:t>Reporte: informe acerca de un hecho o dato de interés.</w:t>
+      </w:r>
+    </w:p>
+    <w:p>
+      <w:pPr>
+        <w:rPr>
+          <w:lang w:val="es-ES"/>
+        </w:rPr>
+      </w:pPr>
+      <w:r>
+        <w:rPr>
+          <w:lang w:val="es-ES"/>
+        </w:rPr>
+        <w:t>Selección: elegir de una o varias cosas de un conjunto determinado.</w:t>
+      </w:r>
+    </w:p>
+    <w:p>
+      <w:pPr>
+        <w:rPr>
+          <w:lang w:val="es-ES"/>
+        </w:rPr>
+      </w:pPr>
+      <w:r>
+        <w:rPr>
+          <w:lang w:val="es-ES"/>
+        </w:rPr>
+        <w:t>Usuario: persona que habitualmente da uso a un servicio.</w:t>
       </w:r>
     </w:p>
     <w:p>
@@ -25026,7 +25212,7 @@
 </file>
 
 <file path=customXml/itemProps1.xml><?xml version="1.0" encoding="utf-8"?>
-<ds:datastoreItem xmlns:ds="http://schemas.openxmlformats.org/officeDocument/2006/customXml" ds:itemID="{F9C9C68F-A024-4AE5-BAB0-277648A55093}">
+<ds:datastoreItem xmlns:ds="http://schemas.openxmlformats.org/officeDocument/2006/customXml" ds:itemID="{497F8548-2D9D-4C7D-BD3D-EB6F474B7347}">
   <ds:schemaRefs>
     <ds:schemaRef ds:uri="http://schemas.openxmlformats.org/officeDocument/2006/bibliography"/>
   </ds:schemaRefs>

</xml_diff>